<commit_message>
jdbc 16jan2016 transactions and minor notes from jenkov
</commit_message>
<xml_diff>
--- a/JavaCon/JDBC/JDBC.docx
+++ b/JavaCon/JDBC/JDBC.docx
@@ -4,180 +4,360 @@
   <w:body>
     <w:p>
       <w:pPr>
-        <w:rPr>
-          <w:rFonts w:ascii="Cambria" w:hAnsi="Cambria"/>
-          <w:color w:val="282625"/>
-          <w:shd w:val="clear" w:color="auto" w:fill="FFFFFF"/>
-        </w:rPr>
-      </w:pPr>
-      <w:r>
-        <w:rPr>
-          <w:rFonts w:ascii="Cambria" w:hAnsi="Cambria"/>
-          <w:color w:val="282625"/>
-          <w:shd w:val="clear" w:color="auto" w:fill="FFFFFF"/>
-        </w:rPr>
-        <w:t xml:space="preserve">Database vendors typically provide the set of API for accessing the data and manage the database server. popular database vendor such as Oracle, </w:t>
+        <w:spacing w:after="100" w:afterAutospacing="1" w:line="240" w:lineRule="auto"/>
+        <w:outlineLvl w:val="0"/>
+        <w:rPr>
+          <w:rFonts w:ascii="Helvetica" w:eastAsia="Times New Roman" w:hAnsi="Helvetica" w:cs="Helvetica"/>
+          <w:b/>
+          <w:bCs/>
+          <w:color w:val="000000"/>
+          <w:kern w:val="36"/>
+          <w:sz w:val="48"/>
+          <w:szCs w:val="48"/>
+        </w:rPr>
+      </w:pPr>
+      <w:r>
+        <w:rPr>
+          <w:rFonts w:ascii="Helvetica" w:eastAsia="Times New Roman" w:hAnsi="Helvetica" w:cs="Helvetica"/>
+          <w:b/>
+          <w:bCs/>
+          <w:color w:val="000000"/>
+          <w:kern w:val="36"/>
+          <w:sz w:val="48"/>
+          <w:szCs w:val="48"/>
+        </w:rPr>
+        <w:t>Java JDBC</w:t>
+      </w:r>
+    </w:p>
+    <w:p>
+      <w:pPr>
+        <w:rPr>
+          <w:rFonts w:ascii="Cambria" w:hAnsi="Cambria"/>
+          <w:color w:val="282625"/>
+          <w:shd w:val="clear" w:color="auto" w:fill="FFFFFF"/>
+        </w:rPr>
+      </w:pPr>
+      <w:r>
+        <w:rPr>
+          <w:rFonts w:ascii="Cambria" w:hAnsi="Cambria"/>
+          <w:color w:val="282625"/>
+          <w:shd w:val="clear" w:color="auto" w:fill="FFFFFF"/>
+        </w:rPr>
+        <w:t xml:space="preserve">Database vendors typically provide the set of API for accessing the data and manage the database server. popular database vendor such as Oracle, sybase provide proprietary API for client access </w:t>
+      </w:r>
+    </w:p>
+    <w:p>
+      <w:pPr>
+        <w:rPr>
+          <w:rFonts w:ascii="Cambria" w:hAnsi="Cambria"/>
+          <w:color w:val="282625"/>
+          <w:shd w:val="clear" w:color="auto" w:fill="FFFFFF"/>
+        </w:rPr>
+      </w:pPr>
+      <w:r>
+        <w:rPr>
+          <w:rFonts w:ascii="Cambria" w:hAnsi="Cambria"/>
+          <w:color w:val="282625"/>
+          <w:shd w:val="clear" w:color="auto" w:fill="FFFFFF"/>
+        </w:rPr>
+        <w:t>client application written in the native language such as C/c++ can use this API to get Direct Access to the data.</w:t>
+      </w:r>
+    </w:p>
+    <w:p>
+      <w:pPr>
+        <w:rPr>
+          <w:rFonts w:ascii="Cambria" w:hAnsi="Cambria"/>
+          <w:color w:val="282625"/>
+          <w:shd w:val="clear" w:color="auto" w:fill="FFFFFF"/>
+        </w:rPr>
+      </w:pPr>
+      <w:r>
+        <w:rPr>
+          <w:rFonts w:ascii="Cambria" w:hAnsi="Cambria"/>
+          <w:color w:val="282625"/>
+          <w:shd w:val="clear" w:color="auto" w:fill="FFFFFF"/>
+        </w:rPr>
+        <w:t xml:space="preserve"> the </w:t>
+      </w:r>
+      <w:r>
+        <w:rPr>
+          <w:rFonts w:ascii="Cambria" w:hAnsi="Cambria"/>
+          <w:color w:val="282625"/>
+          <w:shd w:val="clear" w:color="auto" w:fill="FFFFFF"/>
+        </w:rPr>
+        <w:t>JDBC</w:t>
+      </w:r>
+      <w:r>
+        <w:rPr>
+          <w:rFonts w:ascii="Cambria" w:hAnsi="Cambria"/>
+          <w:color w:val="282625"/>
+          <w:shd w:val="clear" w:color="auto" w:fill="FFFFFF"/>
+        </w:rPr>
+        <w:t xml:space="preserve"> API provides alternate to using the vendor specific API</w:t>
+      </w:r>
+    </w:p>
+    <w:p>
+      <w:pPr>
+        <w:rPr>
+          <w:rFonts w:ascii="Cambria" w:hAnsi="Cambria"/>
+          <w:color w:val="282625"/>
+          <w:shd w:val="clear" w:color="auto" w:fill="FFFFFF"/>
+        </w:rPr>
+      </w:pPr>
+      <w:r>
+        <w:rPr>
+          <w:rFonts w:ascii="Cambria" w:hAnsi="Cambria"/>
+          <w:color w:val="282625"/>
+          <w:shd w:val="clear" w:color="auto" w:fill="FFFFFF"/>
+        </w:rPr>
+        <w:t xml:space="preserve">A </w:t>
+      </w:r>
+      <w:r>
+        <w:rPr>
+          <w:rFonts w:ascii="Cambria" w:hAnsi="Cambria"/>
+          <w:color w:val="282625"/>
+          <w:shd w:val="clear" w:color="auto" w:fill="FFFFFF"/>
+        </w:rPr>
+        <w:t>JDBC</w:t>
+      </w:r>
+      <w:r>
+        <w:rPr>
+          <w:rFonts w:ascii="Cambria" w:hAnsi="Cambria"/>
+          <w:color w:val="282625"/>
+          <w:shd w:val="clear" w:color="auto" w:fill="FFFFFF"/>
+        </w:rPr>
+        <w:t xml:space="preserve"> driver is a middleware layer that translates the </w:t>
+      </w:r>
+      <w:r>
+        <w:rPr>
+          <w:rFonts w:ascii="Cambria" w:hAnsi="Cambria"/>
+          <w:color w:val="282625"/>
+          <w:shd w:val="clear" w:color="auto" w:fill="FFFFFF"/>
+        </w:rPr>
+        <w:t>JDBC</w:t>
+      </w:r>
+      <w:r>
+        <w:rPr>
+          <w:rFonts w:ascii="Cambria" w:hAnsi="Cambria"/>
+          <w:color w:val="282625"/>
+          <w:shd w:val="clear" w:color="auto" w:fill="FFFFFF"/>
+        </w:rPr>
+        <w:t xml:space="preserve"> call to the vendor specific API’s and these are the classes which are implementing </w:t>
+      </w:r>
+      <w:r>
+        <w:rPr>
+          <w:rFonts w:ascii="Cambria" w:hAnsi="Cambria"/>
+          <w:color w:val="282625"/>
+          <w:shd w:val="clear" w:color="auto" w:fill="FFFFFF"/>
+        </w:rPr>
+        <w:t>JDBC</w:t>
+      </w:r>
+      <w:r>
+        <w:rPr>
+          <w:rFonts w:ascii="Cambria" w:hAnsi="Cambria"/>
+          <w:color w:val="282625"/>
+          <w:shd w:val="clear" w:color="auto" w:fill="FFFFFF"/>
+        </w:rPr>
+        <w:t xml:space="preserve"> interface and generally are made by the database vendor</w:t>
+      </w:r>
+    </w:p>
+    <w:p>
+      <w:pPr>
+        <w:spacing w:after="0" w:line="240" w:lineRule="auto"/>
+        <w:rPr>
+          <w:rFonts w:ascii="Helvetica" w:eastAsia="Times New Roman" w:hAnsi="Helvetica" w:cs="Helvetica"/>
+          <w:color w:val="000000"/>
+          <w:szCs w:val="27"/>
+          <w:shd w:val="clear" w:color="auto" w:fill="FFFFFF"/>
+        </w:rPr>
+      </w:pPr>
+    </w:p>
+    <w:p>
+      <w:pPr>
+        <w:spacing w:after="0" w:line="240" w:lineRule="auto"/>
+        <w:rPr>
+          <w:rFonts w:ascii="Times New Roman" w:eastAsia="Times New Roman" w:hAnsi="Times New Roman" w:cs="Times New Roman"/>
+          <w:sz w:val="20"/>
+          <w:szCs w:val="24"/>
+        </w:rPr>
+      </w:pPr>
+      <w:r>
+        <w:rPr>
+          <w:rFonts w:ascii="Helvetica" w:eastAsia="Times New Roman" w:hAnsi="Helvetica" w:cs="Helvetica"/>
+          <w:color w:val="000000"/>
+          <w:szCs w:val="27"/>
+          <w:shd w:val="clear" w:color="auto" w:fill="FFFFFF"/>
+        </w:rPr>
+        <w:t>The Java JDBC API enables Java applications to connect to relational databases via a standard API, so your Java applications become independent (almost) of the database the application uses.</w:t>
+      </w:r>
+    </w:p>
+    <w:tbl>
+      <w:tblPr>
+        <w:tblW w:w="0" w:type="auto"/>
+        <w:jc w:val="center"/>
+        <w:tblCellSpacing w:w="15" w:type="dxa"/>
+        <w:tblCellMar>
+          <w:top w:w="150" w:type="dxa"/>
+          <w:left w:w="150" w:type="dxa"/>
+          <w:bottom w:w="150" w:type="dxa"/>
+          <w:right w:w="150" w:type="dxa"/>
+        </w:tblCellMar>
+        <w:tblLook w:val="04A0" w:firstRow="1" w:lastRow="0" w:firstColumn="1" w:lastColumn="0" w:noHBand="0" w:noVBand="1"/>
+      </w:tblPr>
+      <w:tblGrid>
+        <w:gridCol w:w="7290"/>
+      </w:tblGrid>
+      <w:tr>
+        <w:trPr>
+          <w:tblCellSpacing w:w="15" w:type="dxa"/>
+          <w:jc w:val="center"/>
+        </w:trPr>
+        <w:tc>
+          <w:tcPr>
+            <w:tcW w:w="0" w:type="auto"/>
+            <w:vAlign w:val="center"/>
+            <w:hideMark/>
+          </w:tcPr>
+          <w:p>
+            <w:pPr>
+              <w:spacing w:after="0" w:line="240" w:lineRule="auto"/>
+              <w:jc w:val="center"/>
+              <w:rPr>
+                <w:rFonts w:ascii="Times New Roman" w:eastAsia="Times New Roman" w:hAnsi="Times New Roman" w:cs="Times New Roman"/>
+                <w:sz w:val="20"/>
+                <w:szCs w:val="24"/>
+              </w:rPr>
+            </w:pPr>
+            <w:r>
+              <w:rPr>
+                <w:rFonts w:ascii="Times New Roman" w:eastAsia="Times New Roman" w:hAnsi="Times New Roman" w:cs="Times New Roman"/>
+                <w:noProof/>
+                <w:sz w:val="20"/>
+                <w:szCs w:val="24"/>
+              </w:rPr>
+              <w:drawing>
+                <wp:inline distT="0" distB="0" distL="0" distR="0" wp14:anchorId="099EDC81" wp14:editId="2E7DF889">
+                  <wp:extent cx="4391025" cy="1743075"/>
+                  <wp:effectExtent l="0" t="0" r="9525" b="9525"/>
+                  <wp:docPr id="5" name="Picture 5" descr="Java application using JDBC to connect to a database."/>
+                  <wp:cNvGraphicFramePr>
+                    <a:graphicFrameLocks xmlns:a="http://schemas.openxmlformats.org/drawingml/2006/main" noChangeAspect="1"/>
+                  </wp:cNvGraphicFramePr>
+                  <a:graphic xmlns:a="http://schemas.openxmlformats.org/drawingml/2006/main">
+                    <a:graphicData uri="http://schemas.openxmlformats.org/drawingml/2006/picture">
+                      <pic:pic xmlns:pic="http://schemas.openxmlformats.org/drawingml/2006/picture">
+                        <pic:nvPicPr>
+                          <pic:cNvPr id="0" name="Picture 1" descr="Java application using JDBC to connect to a database."/>
+                          <pic:cNvPicPr>
+                            <a:picLocks noChangeAspect="1" noChangeArrowheads="1"/>
+                          </pic:cNvPicPr>
+                        </pic:nvPicPr>
+                        <pic:blipFill>
+                          <a:blip r:embed="rId4">
+                            <a:extLst>
+                              <a:ext uri="{28A0092B-C50C-407E-A947-70E740481C1C}">
+                                <a14:useLocalDpi xmlns:a14="http://schemas.microsoft.com/office/drawing/2010/main" val="0"/>
+                              </a:ext>
+                            </a:extLst>
+                          </a:blip>
+                          <a:srcRect/>
+                          <a:stretch>
+                            <a:fillRect/>
+                          </a:stretch>
+                        </pic:blipFill>
+                        <pic:spPr bwMode="auto">
+                          <a:xfrm>
+                            <a:off x="0" y="0"/>
+                            <a:ext cx="4391025" cy="1743075"/>
+                          </a:xfrm>
+                          <a:prstGeom prst="rect">
+                            <a:avLst/>
+                          </a:prstGeom>
+                          <a:noFill/>
+                          <a:ln>
+                            <a:noFill/>
+                          </a:ln>
+                        </pic:spPr>
+                      </pic:pic>
+                    </a:graphicData>
+                  </a:graphic>
+                </wp:inline>
+              </w:drawing>
+            </w:r>
+          </w:p>
+        </w:tc>
+      </w:tr>
+      <w:tr>
+        <w:trPr>
+          <w:tblCellSpacing w:w="15" w:type="dxa"/>
+          <w:jc w:val="center"/>
+        </w:trPr>
+        <w:tc>
+          <w:tcPr>
+            <w:tcW w:w="0" w:type="auto"/>
+            <w:vAlign w:val="center"/>
+            <w:hideMark/>
+          </w:tcPr>
+          <w:p>
+            <w:pPr>
+              <w:spacing w:after="0" w:line="240" w:lineRule="auto"/>
+              <w:jc w:val="center"/>
+              <w:rPr>
+                <w:rFonts w:ascii="Times New Roman" w:eastAsia="Times New Roman" w:hAnsi="Times New Roman" w:cs="Times New Roman"/>
+                <w:sz w:val="20"/>
+                <w:szCs w:val="24"/>
+              </w:rPr>
+            </w:pPr>
+            <w:r>
+              <w:rPr>
+                <w:rFonts w:ascii="Times New Roman" w:eastAsia="Times New Roman" w:hAnsi="Times New Roman" w:cs="Times New Roman"/>
+                <w:b/>
+                <w:bCs/>
+                <w:sz w:val="20"/>
+                <w:szCs w:val="24"/>
+              </w:rPr>
+              <w:t>Java application using JDBC to connect to a database.</w:t>
+            </w:r>
+          </w:p>
+        </w:tc>
+      </w:tr>
+    </w:tbl>
+    <w:p>
+      <w:pPr>
+        <w:shd w:val="clear" w:color="auto" w:fill="FFFFFF"/>
+        <w:spacing w:before="100" w:beforeAutospacing="1" w:after="100" w:afterAutospacing="1" w:line="240" w:lineRule="auto"/>
+        <w:rPr>
+          <w:rFonts w:ascii="Helvetica" w:eastAsia="Times New Roman" w:hAnsi="Helvetica" w:cs="Helvetica"/>
+          <w:color w:val="000000"/>
+          <w:szCs w:val="27"/>
+        </w:rPr>
+      </w:pPr>
+      <w:r>
+        <w:rPr>
+          <w:rFonts w:ascii="Helvetica" w:eastAsia="Times New Roman" w:hAnsi="Helvetica" w:cs="Helvetica"/>
+          <w:color w:val="000000"/>
+          <w:szCs w:val="27"/>
+        </w:rPr>
+        <w:t xml:space="preserve">JDBC standardizes how to connect to a database, how to execute queries against it, how to navigate the result of such a query, and how to </w:t>
       </w:r>
       <w:proofErr w:type="spellStart"/>
       <w:r>
         <w:rPr>
-          <w:rFonts w:ascii="Cambria" w:hAnsi="Cambria"/>
-          <w:color w:val="282625"/>
-          <w:shd w:val="clear" w:color="auto" w:fill="FFFFFF"/>
-        </w:rPr>
-        <w:t>sybase</w:t>
+          <w:rFonts w:ascii="Helvetica" w:eastAsia="Times New Roman" w:hAnsi="Helvetica" w:cs="Helvetica"/>
+          <w:color w:val="000000"/>
+          <w:szCs w:val="27"/>
+        </w:rPr>
+        <w:t>exeucte</w:t>
       </w:r>
       <w:proofErr w:type="spellEnd"/>
       <w:r>
         <w:rPr>
-          <w:rFonts w:ascii="Cambria" w:hAnsi="Cambria"/>
-          <w:color w:val="282625"/>
-          <w:shd w:val="clear" w:color="auto" w:fill="FFFFFF"/>
-        </w:rPr>
-        <w:t xml:space="preserve"> provide proprietary API for client access </w:t>
-      </w:r>
-    </w:p>
-    <w:p>
-      <w:pPr>
-        <w:rPr>
-          <w:rFonts w:ascii="Cambria" w:hAnsi="Cambria"/>
-          <w:color w:val="282625"/>
-          <w:shd w:val="clear" w:color="auto" w:fill="FFFFFF"/>
-        </w:rPr>
-      </w:pPr>
-      <w:r>
-        <w:rPr>
-          <w:rFonts w:ascii="Cambria" w:hAnsi="Cambria"/>
-          <w:color w:val="282625"/>
-          <w:shd w:val="clear" w:color="auto" w:fill="FFFFFF"/>
-        </w:rPr>
-        <w:t>client application written in the native language such as C/</w:t>
-      </w:r>
-      <w:proofErr w:type="spellStart"/>
-      <w:r>
-        <w:rPr>
-          <w:rFonts w:ascii="Cambria" w:hAnsi="Cambria"/>
-          <w:color w:val="282625"/>
-          <w:shd w:val="clear" w:color="auto" w:fill="FFFFFF"/>
-        </w:rPr>
-        <w:t>c++</w:t>
-      </w:r>
-      <w:proofErr w:type="spellEnd"/>
-      <w:r>
-        <w:rPr>
-          <w:rFonts w:ascii="Cambria" w:hAnsi="Cambria"/>
-          <w:color w:val="282625"/>
-          <w:shd w:val="clear" w:color="auto" w:fill="FFFFFF"/>
-        </w:rPr>
-        <w:t xml:space="preserve"> can use this API to get Direct Access to the data.</w:t>
-      </w:r>
-    </w:p>
-    <w:p>
-      <w:pPr>
-        <w:rPr>
-          <w:rFonts w:ascii="Cambria" w:hAnsi="Cambria"/>
-          <w:color w:val="282625"/>
-          <w:shd w:val="clear" w:color="auto" w:fill="FFFFFF"/>
-        </w:rPr>
-      </w:pPr>
-      <w:r>
-        <w:rPr>
-          <w:rFonts w:ascii="Cambria" w:hAnsi="Cambria"/>
-          <w:color w:val="282625"/>
-          <w:shd w:val="clear" w:color="auto" w:fill="FFFFFF"/>
-        </w:rPr>
-        <w:t xml:space="preserve"> the </w:t>
-      </w:r>
-      <w:r>
-        <w:rPr>
-          <w:rFonts w:ascii="Cambria" w:hAnsi="Cambria"/>
-          <w:color w:val="282625"/>
-          <w:shd w:val="clear" w:color="auto" w:fill="FFFFFF"/>
-        </w:rPr>
-        <w:t>JDBC</w:t>
-      </w:r>
-      <w:r>
-        <w:rPr>
-          <w:rFonts w:ascii="Cambria" w:hAnsi="Cambria"/>
-          <w:color w:val="282625"/>
-          <w:shd w:val="clear" w:color="auto" w:fill="FFFFFF"/>
-        </w:rPr>
-        <w:t xml:space="preserve"> API provides alternate to using the vendor specific API</w:t>
-      </w:r>
-    </w:p>
-    <w:p>
-      <w:pPr>
-        <w:rPr>
-          <w:rFonts w:ascii="Cambria" w:hAnsi="Cambria"/>
-          <w:color w:val="282625"/>
-          <w:shd w:val="clear" w:color="auto" w:fill="FFFFFF"/>
-        </w:rPr>
-      </w:pPr>
-      <w:r>
-        <w:rPr>
-          <w:rFonts w:ascii="Cambria" w:hAnsi="Cambria"/>
-          <w:color w:val="282625"/>
-          <w:shd w:val="clear" w:color="auto" w:fill="FFFFFF"/>
-        </w:rPr>
-        <w:t xml:space="preserve">A </w:t>
-      </w:r>
-      <w:r>
-        <w:rPr>
-          <w:rFonts w:ascii="Cambria" w:hAnsi="Cambria"/>
-          <w:color w:val="282625"/>
-          <w:shd w:val="clear" w:color="auto" w:fill="FFFFFF"/>
-        </w:rPr>
-        <w:t>JDBC</w:t>
-      </w:r>
-      <w:r>
-        <w:rPr>
-          <w:rFonts w:ascii="Cambria" w:hAnsi="Cambria"/>
-          <w:color w:val="282625"/>
-          <w:shd w:val="clear" w:color="auto" w:fill="FFFFFF"/>
-        </w:rPr>
-        <w:t xml:space="preserve"> driver is a middleware layer that translates the </w:t>
-      </w:r>
-      <w:r>
-        <w:rPr>
-          <w:rFonts w:ascii="Cambria" w:hAnsi="Cambria"/>
-          <w:color w:val="282625"/>
-          <w:shd w:val="clear" w:color="auto" w:fill="FFFFFF"/>
-        </w:rPr>
-        <w:t>JDBC</w:t>
-      </w:r>
-      <w:r>
-        <w:rPr>
-          <w:rFonts w:ascii="Cambria" w:hAnsi="Cambria"/>
-          <w:color w:val="282625"/>
-          <w:shd w:val="clear" w:color="auto" w:fill="FFFFFF"/>
-        </w:rPr>
-        <w:t xml:space="preserve"> call to the vendor specific API’s and these are the classes which are implementing </w:t>
-      </w:r>
-      <w:r>
-        <w:rPr>
-          <w:rFonts w:ascii="Cambria" w:hAnsi="Cambria"/>
-          <w:color w:val="282625"/>
-          <w:shd w:val="clear" w:color="auto" w:fill="FFFFFF"/>
-        </w:rPr>
-        <w:t>JDBC</w:t>
-      </w:r>
-      <w:r>
-        <w:rPr>
-          <w:rFonts w:ascii="Cambria" w:hAnsi="Cambria"/>
-          <w:color w:val="282625"/>
-          <w:shd w:val="clear" w:color="auto" w:fill="FFFFFF"/>
-        </w:rPr>
-        <w:t xml:space="preserve"> interface and generally are made by the database vendor</w:t>
-      </w:r>
-    </w:p>
-    <w:p>
-      <w:pPr>
-        <w:rPr>
-          <w:rFonts w:ascii="Cambria" w:hAnsi="Cambria"/>
-          <w:color w:val="282625"/>
-          <w:shd w:val="clear" w:color="auto" w:fill="FFFFFF"/>
-        </w:rPr>
-      </w:pPr>
+          <w:rFonts w:ascii="Helvetica" w:eastAsia="Times New Roman" w:hAnsi="Helvetica" w:cs="Helvetica"/>
+          <w:color w:val="000000"/>
+          <w:szCs w:val="27"/>
+        </w:rPr>
+        <w:t xml:space="preserve"> updates in the database. JDBC does not standardize the SQL sent to the database. This may still vary from database to database.</w:t>
+      </w:r>
     </w:p>
     <w:p>
       <w:pPr>
@@ -189,6 +369,15 @@
       </w:pPr>
       <w:bookmarkStart w:id="0" w:name="_GoBack"/>
       <w:bookmarkEnd w:id="0"/>
+    </w:p>
+    <w:p>
+      <w:pPr>
+        <w:rPr>
+          <w:rFonts w:ascii="Cambria" w:hAnsi="Cambria"/>
+          <w:color w:val="282625"/>
+          <w:shd w:val="clear" w:color="auto" w:fill="FFFFFF"/>
+        </w:rPr>
+      </w:pPr>
       <w:r>
         <w:rPr>
           <w:rFonts w:ascii="Cambria" w:hAnsi="Cambria"/>
@@ -220,6 +409,8 @@
           <w:rFonts w:ascii="Cambria" w:hAnsi="Cambria"/>
           <w:b/>
           <w:color w:val="282625"/>
+          <w:sz w:val="28"/>
+          <w:u w:val="single"/>
           <w:shd w:val="clear" w:color="auto" w:fill="FFFFFF"/>
         </w:rPr>
       </w:pPr>
@@ -228,15 +419,31 @@
           <w:rFonts w:ascii="Cambria" w:hAnsi="Cambria"/>
           <w:b/>
           <w:color w:val="282625"/>
+          <w:sz w:val="28"/>
+          <w:u w:val="single"/>
           <w:shd w:val="clear" w:color="auto" w:fill="FFFFFF"/>
         </w:rPr>
         <w:t xml:space="preserve"> </w:t>
       </w:r>
-      <w:r>
+    </w:p>
+    <w:p>
+      <w:pPr>
         <w:rPr>
           <w:rFonts w:ascii="Cambria" w:hAnsi="Cambria"/>
           <w:b/>
           <w:color w:val="282625"/>
+          <w:sz w:val="28"/>
+          <w:u w:val="single"/>
+          <w:shd w:val="clear" w:color="auto" w:fill="FFFFFF"/>
+        </w:rPr>
+      </w:pPr>
+      <w:r>
+        <w:rPr>
+          <w:rFonts w:ascii="Cambria" w:hAnsi="Cambria"/>
+          <w:b/>
+          <w:color w:val="282625"/>
+          <w:sz w:val="28"/>
+          <w:u w:val="single"/>
           <w:shd w:val="clear" w:color="auto" w:fill="FFFFFF"/>
         </w:rPr>
         <w:t xml:space="preserve">Type </w:t>
@@ -246,6 +453,8 @@
           <w:rFonts w:ascii="Cambria" w:hAnsi="Cambria"/>
           <w:b/>
           <w:color w:val="282625"/>
+          <w:sz w:val="28"/>
+          <w:u w:val="single"/>
           <w:shd w:val="clear" w:color="auto" w:fill="FFFFFF"/>
         </w:rPr>
         <w:t xml:space="preserve">1 </w:t>
@@ -255,6 +464,8 @@
           <w:rFonts w:ascii="Cambria" w:hAnsi="Cambria"/>
           <w:b/>
           <w:color w:val="282625"/>
+          <w:sz w:val="28"/>
+          <w:u w:val="single"/>
           <w:shd w:val="clear" w:color="auto" w:fill="FFFFFF"/>
         </w:rPr>
         <w:t>JDBC</w:t>
@@ -264,6 +475,8 @@
           <w:rFonts w:ascii="Cambria" w:hAnsi="Cambria"/>
           <w:b/>
           <w:color w:val="282625"/>
+          <w:sz w:val="28"/>
+          <w:u w:val="single"/>
           <w:shd w:val="clear" w:color="auto" w:fill="FFFFFF"/>
         </w:rPr>
         <w:t xml:space="preserve"> </w:t>
@@ -273,6 +486,8 @@
           <w:rFonts w:ascii="Cambria" w:hAnsi="Cambria"/>
           <w:b/>
           <w:color w:val="282625"/>
+          <w:sz w:val="28"/>
+          <w:u w:val="single"/>
           <w:shd w:val="clear" w:color="auto" w:fill="FFFFFF"/>
         </w:rPr>
         <w:t>ODBC</w:t>
@@ -282,6 +497,8 @@
           <w:rFonts w:ascii="Cambria" w:hAnsi="Cambria"/>
           <w:b/>
           <w:color w:val="282625"/>
+          <w:sz w:val="28"/>
+          <w:u w:val="single"/>
           <w:shd w:val="clear" w:color="auto" w:fill="FFFFFF"/>
         </w:rPr>
         <w:t xml:space="preserve"> </w:t>
@@ -291,6 +508,8 @@
           <w:rFonts w:ascii="Cambria" w:hAnsi="Cambria"/>
           <w:b/>
           <w:color w:val="282625"/>
+          <w:sz w:val="28"/>
+          <w:u w:val="single"/>
           <w:shd w:val="clear" w:color="auto" w:fill="FFFFFF"/>
         </w:rPr>
         <w:t xml:space="preserve">Bridge </w:t>
@@ -351,23 +570,32 @@
           <w:color w:val="282625"/>
           <w:shd w:val="clear" w:color="auto" w:fill="FFFFFF"/>
         </w:rPr>
-        <w:t xml:space="preserve"> define a set of function for Direct Access to the data without the need of embedded SQL client application </w:t>
-      </w:r>
-    </w:p>
-    <w:p>
-      <w:pPr>
-        <w:rPr>
-          <w:rFonts w:ascii="Cambria" w:hAnsi="Cambria"/>
-          <w:color w:val="282625"/>
-          <w:shd w:val="clear" w:color="auto" w:fill="FFFFFF"/>
-        </w:rPr>
-      </w:pPr>
-      <w:r>
-        <w:rPr>
-          <w:rFonts w:ascii="Cambria" w:hAnsi="Cambria"/>
-          <w:color w:val="282625"/>
-          <w:shd w:val="clear" w:color="auto" w:fill="FFFFFF"/>
-        </w:rPr>
+        <w:t xml:space="preserve"> define a set of function for Direct Access to the data without the need of </w:t>
+      </w:r>
+      <w:r>
+        <w:rPr>
+          <w:rFonts w:ascii="Cambria" w:hAnsi="Cambria"/>
+          <w:color w:val="282625"/>
+          <w:shd w:val="clear" w:color="auto" w:fill="FFFFFF"/>
+        </w:rPr>
+        <w:t>embedded SQL client application.</w:t>
+      </w:r>
+    </w:p>
+    <w:p>
+      <w:pPr>
+        <w:rPr>
+          <w:rFonts w:ascii="Cambria" w:hAnsi="Cambria"/>
+          <w:color w:val="282625"/>
+          <w:shd w:val="clear" w:color="auto" w:fill="FFFFFF"/>
+        </w:rPr>
+      </w:pPr>
+      <w:r>
+        <w:rPr>
+          <w:rFonts w:ascii="Cambria" w:hAnsi="Cambria"/>
+          <w:color w:val="282625"/>
+          <w:shd w:val="clear" w:color="auto" w:fill="FFFFFF"/>
+        </w:rPr>
+        <w:lastRenderedPageBreak/>
         <w:t>these functions are written in C language. only the prototype of the function is given by Microsoft.</w:t>
       </w:r>
     </w:p>
@@ -521,16 +749,203 @@
       <w:pPr>
         <w:rPr>
           <w:rFonts w:ascii="Cambria" w:hAnsi="Cambria"/>
+          <w:color w:val="282625"/>
+          <w:shd w:val="clear" w:color="auto" w:fill="FFFFFF"/>
+        </w:rPr>
+      </w:pPr>
+    </w:p>
+    <w:p>
+      <w:pPr>
+        <w:shd w:val="clear" w:color="auto" w:fill="FFFFFF"/>
+        <w:spacing w:before="100" w:beforeAutospacing="1" w:after="100" w:afterAutospacing="1" w:line="240" w:lineRule="auto"/>
+        <w:rPr>
+          <w:rFonts w:ascii="Helvetica" w:eastAsia="Times New Roman" w:hAnsi="Helvetica" w:cs="Helvetica"/>
+          <w:color w:val="000000"/>
+          <w:sz w:val="24"/>
+          <w:szCs w:val="27"/>
+        </w:rPr>
+      </w:pPr>
+      <w:r>
+        <w:rPr>
+          <w:rFonts w:ascii="Helvetica" w:eastAsia="Times New Roman" w:hAnsi="Helvetica" w:cs="Helvetica"/>
+          <w:color w:val="000000"/>
+          <w:sz w:val="24"/>
+          <w:szCs w:val="27"/>
+        </w:rPr>
+        <w:t>A type 1 JDBC driver consists of a Java part that translates the JDBC interface calls to ODBC calls. An ODBC bridge then calls the ODBC driver of the given database. Type 1 drivers are (were) mostly intended to be used in the beginning, when there were no type 4 drivers (all Java drivers). Here is an illustration of how a type 1 JDBC driver is organized:</w:t>
+      </w:r>
+    </w:p>
+    <w:tbl>
+      <w:tblPr>
+        <w:tblW w:w="0" w:type="auto"/>
+        <w:jc w:val="center"/>
+        <w:tblCellSpacing w:w="15" w:type="dxa"/>
+        <w:tblCellMar>
+          <w:top w:w="150" w:type="dxa"/>
+          <w:left w:w="150" w:type="dxa"/>
+          <w:bottom w:w="150" w:type="dxa"/>
+          <w:right w:w="150" w:type="dxa"/>
+        </w:tblCellMar>
+        <w:tblLook w:val="04A0" w:firstRow="1" w:lastRow="0" w:firstColumn="1" w:lastColumn="0" w:noHBand="0" w:noVBand="1"/>
+      </w:tblPr>
+      <w:tblGrid>
+        <w:gridCol w:w="7860"/>
+      </w:tblGrid>
+      <w:tr>
+        <w:trPr>
+          <w:tblCellSpacing w:w="15" w:type="dxa"/>
+          <w:jc w:val="center"/>
+        </w:trPr>
+        <w:tc>
+          <w:tcPr>
+            <w:tcW w:w="0" w:type="auto"/>
+            <w:vAlign w:val="center"/>
+            <w:hideMark/>
+          </w:tcPr>
+          <w:p>
+            <w:pPr>
+              <w:spacing w:after="0" w:line="240" w:lineRule="auto"/>
+              <w:jc w:val="center"/>
+              <w:rPr>
+                <w:rFonts w:eastAsia="Times New Roman" w:cs="Times New Roman"/>
+                <w:szCs w:val="24"/>
+              </w:rPr>
+            </w:pPr>
+            <w:r>
+              <w:rPr>
+                <w:rFonts w:eastAsia="Times New Roman" w:cs="Times New Roman"/>
+                <w:b/>
+                <w:bCs/>
+                <w:noProof/>
+                <w:color w:val="333399"/>
+                <w:szCs w:val="24"/>
+              </w:rPr>
+              <w:drawing>
+                <wp:inline distT="0" distB="0" distL="0" distR="0" wp14:anchorId="3D9C2A81" wp14:editId="2B177679">
+                  <wp:extent cx="4762500" cy="609600"/>
+                  <wp:effectExtent l="0" t="0" r="0" b="0"/>
+                  <wp:docPr id="1" name="Picture 1" descr="Type 1 JDBC driver.">
+                    <a:hlinkClick xmlns:a="http://schemas.openxmlformats.org/drawingml/2006/main" r:id="rId5"/>
+                  </wp:docPr>
+                  <wp:cNvGraphicFramePr>
+                    <a:graphicFrameLocks xmlns:a="http://schemas.openxmlformats.org/drawingml/2006/main" noChangeAspect="1"/>
+                  </wp:cNvGraphicFramePr>
+                  <a:graphic xmlns:a="http://schemas.openxmlformats.org/drawingml/2006/main">
+                    <a:graphicData uri="http://schemas.openxmlformats.org/drawingml/2006/picture">
+                      <pic:pic xmlns:pic="http://schemas.openxmlformats.org/drawingml/2006/picture">
+                        <pic:nvPicPr>
+                          <pic:cNvPr id="0" name="Picture 1" descr="Type 1 JDBC driver.">
+                            <a:hlinkClick r:id="rId5"/>
+                          </pic:cNvPr>
+                          <pic:cNvPicPr>
+                            <a:picLocks noChangeAspect="1" noChangeArrowheads="1"/>
+                          </pic:cNvPicPr>
+                        </pic:nvPicPr>
+                        <pic:blipFill>
+                          <a:blip r:embed="rId6">
+                            <a:extLst>
+                              <a:ext uri="{28A0092B-C50C-407E-A947-70E740481C1C}">
+                                <a14:useLocalDpi xmlns:a14="http://schemas.microsoft.com/office/drawing/2010/main" val="0"/>
+                              </a:ext>
+                            </a:extLst>
+                          </a:blip>
+                          <a:srcRect/>
+                          <a:stretch>
+                            <a:fillRect/>
+                          </a:stretch>
+                        </pic:blipFill>
+                        <pic:spPr bwMode="auto">
+                          <a:xfrm>
+                            <a:off x="0" y="0"/>
+                            <a:ext cx="4762500" cy="609600"/>
+                          </a:xfrm>
+                          <a:prstGeom prst="rect">
+                            <a:avLst/>
+                          </a:prstGeom>
+                          <a:noFill/>
+                          <a:ln>
+                            <a:noFill/>
+                          </a:ln>
+                        </pic:spPr>
+                      </pic:pic>
+                    </a:graphicData>
+                  </a:graphic>
+                </wp:inline>
+              </w:drawing>
+            </w:r>
+          </w:p>
+        </w:tc>
+      </w:tr>
+      <w:tr>
+        <w:trPr>
+          <w:tblCellSpacing w:w="15" w:type="dxa"/>
+          <w:jc w:val="center"/>
+        </w:trPr>
+        <w:tc>
+          <w:tcPr>
+            <w:tcW w:w="0" w:type="auto"/>
+            <w:vAlign w:val="center"/>
+            <w:hideMark/>
+          </w:tcPr>
+          <w:p>
+            <w:pPr>
+              <w:spacing w:after="0" w:line="240" w:lineRule="auto"/>
+              <w:jc w:val="center"/>
+              <w:rPr>
+                <w:rFonts w:eastAsia="Times New Roman" w:cs="Times New Roman"/>
+                <w:szCs w:val="24"/>
+              </w:rPr>
+            </w:pPr>
+            <w:r>
+              <w:rPr>
+                <w:rFonts w:eastAsia="Times New Roman" w:cs="Times New Roman"/>
+                <w:b/>
+                <w:bCs/>
+                <w:szCs w:val="24"/>
+              </w:rPr>
+              <w:t>Type 1 JDBC driver.</w:t>
+            </w:r>
+          </w:p>
+        </w:tc>
+      </w:tr>
+    </w:tbl>
+    <w:p>
+      <w:pPr>
+        <w:rPr>
+          <w:rFonts w:ascii="Cambria" w:hAnsi="Cambria"/>
+          <w:color w:val="282625"/>
+          <w:shd w:val="clear" w:color="auto" w:fill="FFFFFF"/>
+        </w:rPr>
+      </w:pPr>
+    </w:p>
+    <w:p>
+      <w:pPr>
+        <w:rPr>
+          <w:rFonts w:ascii="Cambria" w:hAnsi="Cambria"/>
           <w:b/>
           <w:color w:val="282625"/>
           <w:shd w:val="clear" w:color="auto" w:fill="FFFFFF"/>
         </w:rPr>
       </w:pPr>
-      <w:r>
+    </w:p>
+    <w:p>
+      <w:pPr>
         <w:rPr>
           <w:rFonts w:ascii="Cambria" w:hAnsi="Cambria"/>
           <w:b/>
           <w:color w:val="282625"/>
+          <w:sz w:val="28"/>
+          <w:u w:val="single"/>
+          <w:shd w:val="clear" w:color="auto" w:fill="FFFFFF"/>
+        </w:rPr>
+      </w:pPr>
+      <w:r>
+        <w:rPr>
+          <w:rFonts w:ascii="Cambria" w:hAnsi="Cambria"/>
+          <w:b/>
+          <w:color w:val="282625"/>
+          <w:sz w:val="28"/>
+          <w:u w:val="single"/>
           <w:shd w:val="clear" w:color="auto" w:fill="FFFFFF"/>
         </w:rPr>
         <w:t xml:space="preserve">Type </w:t>
@@ -540,6 +955,8 @@
           <w:rFonts w:ascii="Cambria" w:hAnsi="Cambria"/>
           <w:b/>
           <w:color w:val="282625"/>
+          <w:sz w:val="28"/>
+          <w:u w:val="single"/>
           <w:shd w:val="clear" w:color="auto" w:fill="FFFFFF"/>
         </w:rPr>
         <w:t xml:space="preserve">2 Native Driver </w:t>
@@ -569,16 +986,14 @@
         </w:rPr>
         <w:t xml:space="preserve"> database call at translated into vendor specific API calls. the database will process the request and send the result back through </w:t>
       </w:r>
-      <w:proofErr w:type="gramStart"/>
-      <w:r>
-        <w:rPr>
-          <w:rFonts w:ascii="Cambria" w:hAnsi="Cambria"/>
-          <w:color w:val="282625"/>
-          <w:shd w:val="clear" w:color="auto" w:fill="FFFFFF"/>
-        </w:rPr>
-        <w:t>the  API</w:t>
-      </w:r>
-      <w:proofErr w:type="gramEnd"/>
+      <w:r>
+        <w:rPr>
+          <w:rFonts w:ascii="Cambria" w:hAnsi="Cambria"/>
+          <w:color w:val="282625"/>
+          <w:shd w:val="clear" w:color="auto" w:fill="FFFFFF"/>
+        </w:rPr>
+        <w:t>the API</w:t>
+      </w:r>
       <w:r>
         <w:rPr>
           <w:rFonts w:ascii="Cambria" w:hAnsi="Cambria"/>
@@ -655,18 +1070,213 @@
     </w:p>
     <w:p>
       <w:pPr>
+        <w:shd w:val="clear" w:color="auto" w:fill="FFFFFF"/>
+        <w:spacing w:before="100" w:beforeAutospacing="1" w:after="100" w:afterAutospacing="1" w:line="240" w:lineRule="auto"/>
+        <w:rPr>
+          <w:rFonts w:ascii="Helvetica" w:eastAsia="Times New Roman" w:hAnsi="Helvetica" w:cs="Helvetica"/>
+          <w:color w:val="000000"/>
+          <w:szCs w:val="27"/>
+        </w:rPr>
+      </w:pPr>
+      <w:r>
+        <w:rPr>
+          <w:rFonts w:ascii="Helvetica" w:eastAsia="Times New Roman" w:hAnsi="Helvetica" w:cs="Helvetica"/>
+          <w:color w:val="000000"/>
+          <w:szCs w:val="27"/>
+        </w:rPr>
+        <w:t>A type 2 JDBC driver is like a type 1 driver, except the ODBC part is replaced with a native code part instead. The native code part is targeted at a specific database product. Here is an illustration of a type 2 JDBC driver:</w:t>
+      </w:r>
+    </w:p>
+    <w:tbl>
+      <w:tblPr>
+        <w:tblW w:w="0" w:type="auto"/>
+        <w:jc w:val="center"/>
+        <w:tblCellSpacing w:w="15" w:type="dxa"/>
+        <w:tblCellMar>
+          <w:top w:w="150" w:type="dxa"/>
+          <w:left w:w="150" w:type="dxa"/>
+          <w:bottom w:w="150" w:type="dxa"/>
+          <w:right w:w="150" w:type="dxa"/>
+        </w:tblCellMar>
+        <w:tblLook w:val="04A0" w:firstRow="1" w:lastRow="0" w:firstColumn="1" w:lastColumn="0" w:noHBand="0" w:noVBand="1"/>
+      </w:tblPr>
+      <w:tblGrid>
+        <w:gridCol w:w="7860"/>
+      </w:tblGrid>
+      <w:tr>
+        <w:trPr>
+          <w:tblCellSpacing w:w="15" w:type="dxa"/>
+          <w:jc w:val="center"/>
+        </w:trPr>
+        <w:tc>
+          <w:tcPr>
+            <w:tcW w:w="0" w:type="auto"/>
+            <w:vAlign w:val="center"/>
+            <w:hideMark/>
+          </w:tcPr>
+          <w:p>
+            <w:pPr>
+              <w:spacing w:after="0" w:line="240" w:lineRule="auto"/>
+              <w:jc w:val="center"/>
+              <w:rPr>
+                <w:rFonts w:ascii="Times New Roman" w:eastAsia="Times New Roman" w:hAnsi="Times New Roman" w:cs="Times New Roman"/>
+                <w:sz w:val="20"/>
+                <w:szCs w:val="24"/>
+              </w:rPr>
+            </w:pPr>
+            <w:r>
+              <w:rPr>
+                <w:rFonts w:ascii="Times New Roman" w:eastAsia="Times New Roman" w:hAnsi="Times New Roman" w:cs="Times New Roman"/>
+                <w:b/>
+                <w:bCs/>
+                <w:noProof/>
+                <w:color w:val="333399"/>
+                <w:sz w:val="20"/>
+                <w:szCs w:val="24"/>
+              </w:rPr>
+              <w:drawing>
+                <wp:inline distT="0" distB="0" distL="0" distR="0" wp14:anchorId="2D343B0E" wp14:editId="47CA5A82">
+                  <wp:extent cx="4762500" cy="771525"/>
+                  <wp:effectExtent l="0" t="0" r="0" b="9525"/>
+                  <wp:docPr id="2" name="Picture 2" descr="Type 2 JDBC driver.">
+                    <a:hlinkClick xmlns:a="http://schemas.openxmlformats.org/drawingml/2006/main" r:id="rId7"/>
+                  </wp:docPr>
+                  <wp:cNvGraphicFramePr>
+                    <a:graphicFrameLocks xmlns:a="http://schemas.openxmlformats.org/drawingml/2006/main" noChangeAspect="1"/>
+                  </wp:cNvGraphicFramePr>
+                  <a:graphic xmlns:a="http://schemas.openxmlformats.org/drawingml/2006/main">
+                    <a:graphicData uri="http://schemas.openxmlformats.org/drawingml/2006/picture">
+                      <pic:pic xmlns:pic="http://schemas.openxmlformats.org/drawingml/2006/picture">
+                        <pic:nvPicPr>
+                          <pic:cNvPr id="0" name="Picture 3" descr="Type 2 JDBC driver.">
+                            <a:hlinkClick r:id="rId7"/>
+                          </pic:cNvPr>
+                          <pic:cNvPicPr>
+                            <a:picLocks noChangeAspect="1" noChangeArrowheads="1"/>
+                          </pic:cNvPicPr>
+                        </pic:nvPicPr>
+                        <pic:blipFill>
+                          <a:blip r:embed="rId8">
+                            <a:extLst>
+                              <a:ext uri="{28A0092B-C50C-407E-A947-70E740481C1C}">
+                                <a14:useLocalDpi xmlns:a14="http://schemas.microsoft.com/office/drawing/2010/main" val="0"/>
+                              </a:ext>
+                            </a:extLst>
+                          </a:blip>
+                          <a:srcRect/>
+                          <a:stretch>
+                            <a:fillRect/>
+                          </a:stretch>
+                        </pic:blipFill>
+                        <pic:spPr bwMode="auto">
+                          <a:xfrm>
+                            <a:off x="0" y="0"/>
+                            <a:ext cx="4762500" cy="771525"/>
+                          </a:xfrm>
+                          <a:prstGeom prst="rect">
+                            <a:avLst/>
+                          </a:prstGeom>
+                          <a:noFill/>
+                          <a:ln>
+                            <a:noFill/>
+                          </a:ln>
+                        </pic:spPr>
+                      </pic:pic>
+                    </a:graphicData>
+                  </a:graphic>
+                </wp:inline>
+              </w:drawing>
+            </w:r>
+          </w:p>
+        </w:tc>
+      </w:tr>
+      <w:tr>
+        <w:trPr>
+          <w:tblCellSpacing w:w="15" w:type="dxa"/>
+          <w:jc w:val="center"/>
+        </w:trPr>
+        <w:tc>
+          <w:tcPr>
+            <w:tcW w:w="0" w:type="auto"/>
+            <w:vAlign w:val="center"/>
+            <w:hideMark/>
+          </w:tcPr>
+          <w:p>
+            <w:pPr>
+              <w:spacing w:after="0" w:line="240" w:lineRule="auto"/>
+              <w:jc w:val="center"/>
+              <w:rPr>
+                <w:rFonts w:ascii="Times New Roman" w:eastAsia="Times New Roman" w:hAnsi="Times New Roman" w:cs="Times New Roman"/>
+                <w:sz w:val="20"/>
+                <w:szCs w:val="24"/>
+              </w:rPr>
+            </w:pPr>
+            <w:r>
+              <w:rPr>
+                <w:rFonts w:ascii="Times New Roman" w:eastAsia="Times New Roman" w:hAnsi="Times New Roman" w:cs="Times New Roman"/>
+                <w:b/>
+                <w:bCs/>
+                <w:sz w:val="20"/>
+                <w:szCs w:val="24"/>
+              </w:rPr>
+              <w:t>Type 2 JDBC driver.</w:t>
+            </w:r>
+          </w:p>
+        </w:tc>
+      </w:tr>
+    </w:tbl>
+    <w:p>
+      <w:pPr>
+        <w:rPr>
+          <w:rFonts w:ascii="Cambria" w:hAnsi="Cambria"/>
+          <w:color w:val="282625"/>
+          <w:sz w:val="20"/>
+          <w:shd w:val="clear" w:color="auto" w:fill="FFFFFF"/>
+        </w:rPr>
+      </w:pPr>
+    </w:p>
+    <w:p>
+      <w:pPr>
         <w:rPr>
           <w:rFonts w:ascii="Cambria" w:hAnsi="Cambria"/>
           <w:b/>
           <w:color w:val="282625"/>
-          <w:shd w:val="clear" w:color="auto" w:fill="FFFFFF"/>
-        </w:rPr>
-      </w:pPr>
-      <w:r>
+          <w:sz w:val="28"/>
+          <w:u w:val="single"/>
+          <w:shd w:val="clear" w:color="auto" w:fill="FFFFFF"/>
+        </w:rPr>
+      </w:pPr>
+    </w:p>
+    <w:p>
+      <w:pPr>
         <w:rPr>
           <w:rFonts w:ascii="Cambria" w:hAnsi="Cambria"/>
           <w:b/>
           <w:color w:val="282625"/>
+          <w:sz w:val="28"/>
+          <w:u w:val="single"/>
+          <w:shd w:val="clear" w:color="auto" w:fill="FFFFFF"/>
+        </w:rPr>
+      </w:pPr>
+    </w:p>
+    <w:p>
+      <w:pPr>
+        <w:rPr>
+          <w:rFonts w:ascii="Cambria" w:hAnsi="Cambria"/>
+          <w:b/>
+          <w:color w:val="282625"/>
+          <w:sz w:val="28"/>
+          <w:u w:val="single"/>
+          <w:shd w:val="clear" w:color="auto" w:fill="FFFFFF"/>
+        </w:rPr>
+      </w:pPr>
+      <w:r>
+        <w:rPr>
+          <w:rFonts w:ascii="Cambria" w:hAnsi="Cambria"/>
+          <w:b/>
+          <w:color w:val="282625"/>
+          <w:sz w:val="28"/>
+          <w:u w:val="single"/>
           <w:shd w:val="clear" w:color="auto" w:fill="FFFFFF"/>
         </w:rPr>
         <w:t xml:space="preserve"> Type 3 Intermediate Database Access Server </w:t>
@@ -765,18 +1375,213 @@
     </w:p>
     <w:p>
       <w:pPr>
+        <w:shd w:val="clear" w:color="auto" w:fill="FFFFFF"/>
+        <w:spacing w:before="100" w:beforeAutospacing="1" w:after="100" w:afterAutospacing="1" w:line="240" w:lineRule="auto"/>
+        <w:rPr>
+          <w:rFonts w:ascii="Helvetica" w:eastAsia="Times New Roman" w:hAnsi="Helvetica" w:cs="Helvetica"/>
+          <w:color w:val="000000"/>
+          <w:sz w:val="24"/>
+          <w:szCs w:val="27"/>
+        </w:rPr>
+      </w:pPr>
+      <w:r>
+        <w:rPr>
+          <w:rFonts w:ascii="Helvetica" w:eastAsia="Times New Roman" w:hAnsi="Helvetica" w:cs="Helvetica"/>
+          <w:color w:val="000000"/>
+          <w:sz w:val="24"/>
+          <w:szCs w:val="27"/>
+        </w:rPr>
+        <w:t>A type 3 JDBC driver is an all Java driver that sends the JDBC interface calls to an intermediate server. The intermediate server then connects to the database on behalf of the JDBC driver. Here is an illustration of a type 3 JDBC driver:</w:t>
+      </w:r>
+    </w:p>
+    <w:tbl>
+      <w:tblPr>
+        <w:tblW w:w="0" w:type="auto"/>
+        <w:jc w:val="center"/>
+        <w:tblCellSpacing w:w="15" w:type="dxa"/>
+        <w:tblCellMar>
+          <w:top w:w="150" w:type="dxa"/>
+          <w:left w:w="150" w:type="dxa"/>
+          <w:bottom w:w="150" w:type="dxa"/>
+          <w:right w:w="150" w:type="dxa"/>
+        </w:tblCellMar>
+        <w:tblLook w:val="04A0" w:firstRow="1" w:lastRow="0" w:firstColumn="1" w:lastColumn="0" w:noHBand="0" w:noVBand="1"/>
+      </w:tblPr>
+      <w:tblGrid>
+        <w:gridCol w:w="7860"/>
+      </w:tblGrid>
+      <w:tr>
+        <w:trPr>
+          <w:tblCellSpacing w:w="15" w:type="dxa"/>
+          <w:jc w:val="center"/>
+        </w:trPr>
+        <w:tc>
+          <w:tcPr>
+            <w:tcW w:w="0" w:type="auto"/>
+            <w:vAlign w:val="center"/>
+            <w:hideMark/>
+          </w:tcPr>
+          <w:p>
+            <w:pPr>
+              <w:spacing w:after="0" w:line="240" w:lineRule="auto"/>
+              <w:jc w:val="center"/>
+              <w:rPr>
+                <w:rFonts w:ascii="Times New Roman" w:eastAsia="Times New Roman" w:hAnsi="Times New Roman" w:cs="Times New Roman"/>
+                <w:szCs w:val="24"/>
+              </w:rPr>
+            </w:pPr>
+            <w:r>
+              <w:rPr>
+                <w:rFonts w:ascii="Times New Roman" w:eastAsia="Times New Roman" w:hAnsi="Times New Roman" w:cs="Times New Roman"/>
+                <w:b/>
+                <w:bCs/>
+                <w:noProof/>
+                <w:color w:val="333399"/>
+                <w:szCs w:val="24"/>
+              </w:rPr>
+              <w:drawing>
+                <wp:inline distT="0" distB="0" distL="0" distR="0" wp14:anchorId="6DAE762B" wp14:editId="58F841A9">
+                  <wp:extent cx="4762500" cy="800100"/>
+                  <wp:effectExtent l="0" t="0" r="0" b="0"/>
+                  <wp:docPr id="3" name="Picture 3" descr="Type 3 JDBC driver.">
+                    <a:hlinkClick xmlns:a="http://schemas.openxmlformats.org/drawingml/2006/main" r:id="rId9"/>
+                  </wp:docPr>
+                  <wp:cNvGraphicFramePr>
+                    <a:graphicFrameLocks xmlns:a="http://schemas.openxmlformats.org/drawingml/2006/main" noChangeAspect="1"/>
+                  </wp:cNvGraphicFramePr>
+                  <a:graphic xmlns:a="http://schemas.openxmlformats.org/drawingml/2006/main">
+                    <a:graphicData uri="http://schemas.openxmlformats.org/drawingml/2006/picture">
+                      <pic:pic xmlns:pic="http://schemas.openxmlformats.org/drawingml/2006/picture">
+                        <pic:nvPicPr>
+                          <pic:cNvPr id="0" name="Picture 5" descr="Type 3 JDBC driver.">
+                            <a:hlinkClick r:id="rId9"/>
+                          </pic:cNvPr>
+                          <pic:cNvPicPr>
+                            <a:picLocks noChangeAspect="1" noChangeArrowheads="1"/>
+                          </pic:cNvPicPr>
+                        </pic:nvPicPr>
+                        <pic:blipFill>
+                          <a:blip r:embed="rId10">
+                            <a:extLst>
+                              <a:ext uri="{28A0092B-C50C-407E-A947-70E740481C1C}">
+                                <a14:useLocalDpi xmlns:a14="http://schemas.microsoft.com/office/drawing/2010/main" val="0"/>
+                              </a:ext>
+                            </a:extLst>
+                          </a:blip>
+                          <a:srcRect/>
+                          <a:stretch>
+                            <a:fillRect/>
+                          </a:stretch>
+                        </pic:blipFill>
+                        <pic:spPr bwMode="auto">
+                          <a:xfrm>
+                            <a:off x="0" y="0"/>
+                            <a:ext cx="4762500" cy="800100"/>
+                          </a:xfrm>
+                          <a:prstGeom prst="rect">
+                            <a:avLst/>
+                          </a:prstGeom>
+                          <a:noFill/>
+                          <a:ln>
+                            <a:noFill/>
+                          </a:ln>
+                        </pic:spPr>
+                      </pic:pic>
+                    </a:graphicData>
+                  </a:graphic>
+                </wp:inline>
+              </w:drawing>
+            </w:r>
+          </w:p>
+        </w:tc>
+      </w:tr>
+      <w:tr>
+        <w:trPr>
+          <w:tblCellSpacing w:w="15" w:type="dxa"/>
+          <w:jc w:val="center"/>
+        </w:trPr>
+        <w:tc>
+          <w:tcPr>
+            <w:tcW w:w="0" w:type="auto"/>
+            <w:vAlign w:val="center"/>
+            <w:hideMark/>
+          </w:tcPr>
+          <w:p>
+            <w:pPr>
+              <w:spacing w:after="0" w:line="240" w:lineRule="auto"/>
+              <w:jc w:val="center"/>
+              <w:rPr>
+                <w:rFonts w:ascii="Times New Roman" w:eastAsia="Times New Roman" w:hAnsi="Times New Roman" w:cs="Times New Roman"/>
+                <w:szCs w:val="24"/>
+              </w:rPr>
+            </w:pPr>
+            <w:r>
+              <w:rPr>
+                <w:rFonts w:ascii="Times New Roman" w:eastAsia="Times New Roman" w:hAnsi="Times New Roman" w:cs="Times New Roman"/>
+                <w:b/>
+                <w:bCs/>
+                <w:szCs w:val="24"/>
+              </w:rPr>
+              <w:t>Type 3 JDBC driver.</w:t>
+            </w:r>
+          </w:p>
+        </w:tc>
+      </w:tr>
+    </w:tbl>
+    <w:p>
+      <w:pPr>
         <w:rPr>
           <w:rFonts w:ascii="Cambria" w:hAnsi="Cambria"/>
           <w:b/>
           <w:color w:val="282625"/>
-          <w:shd w:val="clear" w:color="auto" w:fill="FFFFFF"/>
-        </w:rPr>
-      </w:pPr>
-      <w:r>
+          <w:sz w:val="28"/>
+          <w:u w:val="single"/>
+          <w:shd w:val="clear" w:color="auto" w:fill="FFFFFF"/>
+        </w:rPr>
+      </w:pPr>
+    </w:p>
+    <w:p>
+      <w:pPr>
         <w:rPr>
           <w:rFonts w:ascii="Cambria" w:hAnsi="Cambria"/>
           <w:b/>
           <w:color w:val="282625"/>
+          <w:sz w:val="28"/>
+          <w:u w:val="single"/>
+          <w:shd w:val="clear" w:color="auto" w:fill="FFFFFF"/>
+        </w:rPr>
+      </w:pPr>
+    </w:p>
+    <w:p>
+      <w:pPr>
+        <w:rPr>
+          <w:rFonts w:ascii="Cambria" w:hAnsi="Cambria"/>
+          <w:b/>
+          <w:color w:val="282625"/>
+          <w:sz w:val="28"/>
+          <w:u w:val="single"/>
+          <w:shd w:val="clear" w:color="auto" w:fill="FFFFFF"/>
+        </w:rPr>
+      </w:pPr>
+    </w:p>
+    <w:p>
+      <w:pPr>
+        <w:rPr>
+          <w:rFonts w:ascii="Cambria" w:hAnsi="Cambria"/>
+          <w:b/>
+          <w:color w:val="282625"/>
+          <w:sz w:val="28"/>
+          <w:u w:val="single"/>
+          <w:shd w:val="clear" w:color="auto" w:fill="FFFFFF"/>
+        </w:rPr>
+      </w:pPr>
+      <w:r>
+        <w:rPr>
+          <w:rFonts w:ascii="Cambria" w:hAnsi="Cambria"/>
+          <w:b/>
+          <w:color w:val="282625"/>
+          <w:sz w:val="28"/>
+          <w:u w:val="single"/>
           <w:shd w:val="clear" w:color="auto" w:fill="FFFFFF"/>
         </w:rPr>
         <w:t xml:space="preserve">Type 4 Thin Driver </w:t>
@@ -820,16 +1625,7 @@
           <w:color w:val="282625"/>
           <w:shd w:val="clear" w:color="auto" w:fill="FFFFFF"/>
         </w:rPr>
-        <w:t xml:space="preserve"> request directly to a database specific </w:t>
-      </w:r>
-      <w:proofErr w:type="gramStart"/>
-      <w:r>
-        <w:rPr>
-          <w:rFonts w:ascii="Cambria" w:hAnsi="Cambria"/>
-          <w:color w:val="282625"/>
-          <w:shd w:val="clear" w:color="auto" w:fill="FFFFFF"/>
-        </w:rPr>
-        <w:t>protocol</w:t>
+        <w:t xml:space="preserve"> request directly to a database specific protocol</w:t>
       </w:r>
       <w:r>
         <w:rPr>
@@ -839,7 +1635,182 @@
         </w:rPr>
         <w:t>.</w:t>
       </w:r>
-      <w:proofErr w:type="gramEnd"/>
+    </w:p>
+    <w:p>
+      <w:pPr>
+        <w:shd w:val="clear" w:color="auto" w:fill="FFFFFF"/>
+        <w:spacing w:before="100" w:beforeAutospacing="1" w:after="100" w:afterAutospacing="1" w:line="240" w:lineRule="auto"/>
+        <w:rPr>
+          <w:rFonts w:ascii="Helvetica" w:eastAsia="Times New Roman" w:hAnsi="Helvetica" w:cs="Helvetica"/>
+          <w:color w:val="000000"/>
+          <w:szCs w:val="27"/>
+        </w:rPr>
+      </w:pPr>
+      <w:r>
+        <w:rPr>
+          <w:rFonts w:ascii="Helvetica" w:eastAsia="Times New Roman" w:hAnsi="Helvetica" w:cs="Helvetica"/>
+          <w:color w:val="000000"/>
+          <w:sz w:val="24"/>
+          <w:szCs w:val="27"/>
+        </w:rPr>
+        <w:t xml:space="preserve">A type 4 JDBC driver is an all Java driver which connects directly to the database. It is implemented for a specific database product. Today, most </w:t>
+      </w:r>
+      <w:r>
+        <w:rPr>
+          <w:rFonts w:ascii="Helvetica" w:eastAsia="Times New Roman" w:hAnsi="Helvetica" w:cs="Helvetica"/>
+          <w:color w:val="000000"/>
+          <w:szCs w:val="27"/>
+        </w:rPr>
+        <w:t>JDBC drivers are type 4 drivers. Here is an illustration of how a type 4 JDBC driver is organized:</w:t>
+      </w:r>
+    </w:p>
+    <w:tbl>
+      <w:tblPr>
+        <w:tblW w:w="0" w:type="auto"/>
+        <w:jc w:val="center"/>
+        <w:tblCellSpacing w:w="15" w:type="dxa"/>
+        <w:tblCellMar>
+          <w:top w:w="150" w:type="dxa"/>
+          <w:left w:w="150" w:type="dxa"/>
+          <w:bottom w:w="150" w:type="dxa"/>
+          <w:right w:w="150" w:type="dxa"/>
+        </w:tblCellMar>
+        <w:tblLook w:val="04A0" w:firstRow="1" w:lastRow="0" w:firstColumn="1" w:lastColumn="0" w:noHBand="0" w:noVBand="1"/>
+      </w:tblPr>
+      <w:tblGrid>
+        <w:gridCol w:w="7140"/>
+      </w:tblGrid>
+      <w:tr>
+        <w:trPr>
+          <w:tblCellSpacing w:w="15" w:type="dxa"/>
+          <w:jc w:val="center"/>
+        </w:trPr>
+        <w:tc>
+          <w:tcPr>
+            <w:tcW w:w="0" w:type="auto"/>
+            <w:vAlign w:val="center"/>
+            <w:hideMark/>
+          </w:tcPr>
+          <w:p>
+            <w:pPr>
+              <w:spacing w:after="0" w:line="240" w:lineRule="auto"/>
+              <w:jc w:val="center"/>
+              <w:rPr>
+                <w:rFonts w:ascii="Times New Roman" w:eastAsia="Times New Roman" w:hAnsi="Times New Roman" w:cs="Times New Roman"/>
+                <w:sz w:val="20"/>
+                <w:szCs w:val="24"/>
+              </w:rPr>
+            </w:pPr>
+            <w:r>
+              <w:rPr>
+                <w:rFonts w:ascii="Times New Roman" w:eastAsia="Times New Roman" w:hAnsi="Times New Roman" w:cs="Times New Roman"/>
+                <w:b/>
+                <w:bCs/>
+                <w:noProof/>
+                <w:color w:val="333399"/>
+                <w:sz w:val="20"/>
+                <w:szCs w:val="24"/>
+              </w:rPr>
+              <w:drawing>
+                <wp:inline distT="0" distB="0" distL="0" distR="0" wp14:anchorId="26335862" wp14:editId="1AD26BF0">
+                  <wp:extent cx="4305300" cy="904875"/>
+                  <wp:effectExtent l="0" t="0" r="0" b="9525"/>
+                  <wp:docPr id="4" name="Picture 4" descr="Type 4 JDBC driver.">
+                    <a:hlinkClick xmlns:a="http://schemas.openxmlformats.org/drawingml/2006/main" r:id="rId11"/>
+                  </wp:docPr>
+                  <wp:cNvGraphicFramePr>
+                    <a:graphicFrameLocks xmlns:a="http://schemas.openxmlformats.org/drawingml/2006/main" noChangeAspect="1"/>
+                  </wp:cNvGraphicFramePr>
+                  <a:graphic xmlns:a="http://schemas.openxmlformats.org/drawingml/2006/main">
+                    <a:graphicData uri="http://schemas.openxmlformats.org/drawingml/2006/picture">
+                      <pic:pic xmlns:pic="http://schemas.openxmlformats.org/drawingml/2006/picture">
+                        <pic:nvPicPr>
+                          <pic:cNvPr id="0" name="Picture 7" descr="Type 4 JDBC driver.">
+                            <a:hlinkClick r:id="rId11"/>
+                          </pic:cNvPr>
+                          <pic:cNvPicPr>
+                            <a:picLocks noChangeAspect="1" noChangeArrowheads="1"/>
+                          </pic:cNvPicPr>
+                        </pic:nvPicPr>
+                        <pic:blipFill>
+                          <a:blip r:embed="rId12">
+                            <a:extLst>
+                              <a:ext uri="{28A0092B-C50C-407E-A947-70E740481C1C}">
+                                <a14:useLocalDpi xmlns:a14="http://schemas.microsoft.com/office/drawing/2010/main" val="0"/>
+                              </a:ext>
+                            </a:extLst>
+                          </a:blip>
+                          <a:srcRect/>
+                          <a:stretch>
+                            <a:fillRect/>
+                          </a:stretch>
+                        </pic:blipFill>
+                        <pic:spPr bwMode="auto">
+                          <a:xfrm>
+                            <a:off x="0" y="0"/>
+                            <a:ext cx="4305300" cy="904875"/>
+                          </a:xfrm>
+                          <a:prstGeom prst="rect">
+                            <a:avLst/>
+                          </a:prstGeom>
+                          <a:noFill/>
+                          <a:ln>
+                            <a:noFill/>
+                          </a:ln>
+                        </pic:spPr>
+                      </pic:pic>
+                    </a:graphicData>
+                  </a:graphic>
+                </wp:inline>
+              </w:drawing>
+            </w:r>
+          </w:p>
+        </w:tc>
+      </w:tr>
+      <w:tr>
+        <w:trPr>
+          <w:tblCellSpacing w:w="15" w:type="dxa"/>
+          <w:jc w:val="center"/>
+        </w:trPr>
+        <w:tc>
+          <w:tcPr>
+            <w:tcW w:w="0" w:type="auto"/>
+            <w:vAlign w:val="center"/>
+            <w:hideMark/>
+          </w:tcPr>
+          <w:p>
+            <w:pPr>
+              <w:spacing w:after="0" w:line="240" w:lineRule="auto"/>
+              <w:jc w:val="center"/>
+              <w:rPr>
+                <w:rFonts w:ascii="Times New Roman" w:eastAsia="Times New Roman" w:hAnsi="Times New Roman" w:cs="Times New Roman"/>
+                <w:sz w:val="20"/>
+                <w:szCs w:val="24"/>
+              </w:rPr>
+            </w:pPr>
+            <w:r>
+              <w:rPr>
+                <w:rFonts w:ascii="Times New Roman" w:eastAsia="Times New Roman" w:hAnsi="Times New Roman" w:cs="Times New Roman"/>
+                <w:b/>
+                <w:bCs/>
+                <w:sz w:val="20"/>
+                <w:szCs w:val="24"/>
+              </w:rPr>
+              <w:t>Type 4 JDBC driver.</w:t>
+            </w:r>
+          </w:p>
+        </w:tc>
+      </w:tr>
+    </w:tbl>
+    <w:p>
+      <w:pPr>
+        <w:rPr>
+          <w:rFonts w:ascii="Cambria" w:hAnsi="Cambria"/>
+          <w:color w:val="282625"/>
+          <w:sz w:val="20"/>
+          <w:shd w:val="clear" w:color="auto" w:fill="FFFFFF"/>
+        </w:rPr>
+      </w:pPr>
     </w:p>
     <w:sectPr>
       <w:pgSz w:w="12240" w:h="15840"/>
@@ -1245,6 +2216,26 @@
     <w:name w:val="Normal"/>
     <w:qFormat/>
   </w:style>
+  <w:style w:type="paragraph" w:styleId="Heading1">
+    <w:name w:val="heading 1"/>
+    <w:basedOn w:val="Normal"/>
+    <w:link w:val="Heading1Char"/>
+    <w:uiPriority w:val="9"/>
+    <w:qFormat/>
+    <w:rsid w:val="00B4736C"/>
+    <w:pPr>
+      <w:spacing w:before="100" w:beforeAutospacing="1" w:after="100" w:afterAutospacing="1" w:line="240" w:lineRule="auto"/>
+      <w:outlineLvl w:val="0"/>
+    </w:pPr>
+    <w:rPr>
+      <w:rFonts w:ascii="Times New Roman" w:eastAsia="Times New Roman" w:hAnsi="Times New Roman" w:cs="Times New Roman"/>
+      <w:b/>
+      <w:bCs/>
+      <w:kern w:val="36"/>
+      <w:sz w:val="48"/>
+      <w:szCs w:val="48"/>
+    </w:rPr>
+  </w:style>
   <w:style w:type="character" w:default="1" w:styleId="DefaultParagraphFont">
     <w:name w:val="Default Paragraph Font"/>
     <w:uiPriority w:val="1"/>
@@ -1271,6 +2262,37 @@
     <w:uiPriority w:val="99"/>
     <w:semiHidden/>
     <w:unhideWhenUsed/>
+  </w:style>
+  <w:style w:type="paragraph" w:styleId="NormalWeb">
+    <w:name w:val="Normal (Web)"/>
+    <w:basedOn w:val="Normal"/>
+    <w:uiPriority w:val="99"/>
+    <w:semiHidden/>
+    <w:unhideWhenUsed/>
+    <w:rsid w:val="00CF3193"/>
+    <w:pPr>
+      <w:spacing w:before="100" w:beforeAutospacing="1" w:after="100" w:afterAutospacing="1" w:line="240" w:lineRule="auto"/>
+    </w:pPr>
+    <w:rPr>
+      <w:rFonts w:ascii="Times New Roman" w:eastAsia="Times New Roman" w:hAnsi="Times New Roman" w:cs="Times New Roman"/>
+      <w:sz w:val="24"/>
+      <w:szCs w:val="24"/>
+    </w:rPr>
+  </w:style>
+  <w:style w:type="character" w:customStyle="1" w:styleId="Heading1Char">
+    <w:name w:val="Heading 1 Char"/>
+    <w:basedOn w:val="DefaultParagraphFont"/>
+    <w:link w:val="Heading1"/>
+    <w:uiPriority w:val="9"/>
+    <w:rsid w:val="00B4736C"/>
+    <w:rPr>
+      <w:rFonts w:ascii="Times New Roman" w:eastAsia="Times New Roman" w:hAnsi="Times New Roman" w:cs="Times New Roman"/>
+      <w:b/>
+      <w:bCs/>
+      <w:kern w:val="36"/>
+      <w:sz w:val="48"/>
+      <w:szCs w:val="48"/>
+    </w:rPr>
   </w:style>
 </w:styles>
 </file>

</xml_diff>